<commit_message>
Modifica visualizzazione room card mobile
</commit_message>
<xml_diff>
--- a/IMPORTANTI/Manuale di progetto.docx
+++ b/IMPORTANTI/Manuale di progetto.docx
@@ -4902,13 +4902,8 @@
               <w:jc w:val="center"/>
               <w:cnfStyle w:val="000000100000" w:firstRow="0" w:lastRow="0" w:firstColumn="0" w:lastColumn="0" w:oddVBand="0" w:evenVBand="0" w:oddHBand="1" w:evenHBand="0" w:firstRowFirstColumn="0" w:firstRowLastColumn="0" w:lastRowFirstColumn="0" w:lastRowLastColumn="0"/>
             </w:pPr>
-            <w:proofErr w:type="spellStart"/>
-            <w:r>
-              <w:t>Property</w:t>
-            </w:r>
-            <w:proofErr w:type="spellEnd"/>
-            <w:r>
-              <w:t xml:space="preserve"> Management System</w:t>
+            <w:r>
+              <w:t>Property Management System</w:t>
             </w:r>
           </w:p>
         </w:tc>
@@ -5258,23 +5253,7 @@
         <w:t>,</w:t>
       </w:r>
       <w:r>
-        <w:t xml:space="preserve"> fondata nel 2018 da Francesco Luconi e Aldo Pigni, che opera nel settore alberghiero, più nello specifico nella vendita di soluzioni per la gestione di hotel tramite </w:t>
-      </w:r>
-      <w:proofErr w:type="spellStart"/>
-      <w:r>
-        <w:t>cloud</w:t>
-      </w:r>
-      <w:proofErr w:type="spellEnd"/>
-      <w:r>
-        <w:t xml:space="preserve">, attraverso il </w:t>
-      </w:r>
-      <w:proofErr w:type="spellStart"/>
-      <w:r>
-        <w:t>Property</w:t>
-      </w:r>
-      <w:proofErr w:type="spellEnd"/>
-      <w:r>
-        <w:t xml:space="preserve"> Management System Clock, di cui possiede i diritti di distribuzione per il territorio ticinese e quello italiano.</w:t>
+        <w:t xml:space="preserve"> fondata nel 2018 da Francesco Luconi e Aldo Pigni, che opera nel settore alberghiero, più nello specifico nella vendita di soluzioni per la gestione di hotel tramite cloud, attraverso il Property Management System Clock, di cui possiede i diritti di distribuzione per il territorio ticinese e quello italiano.</w:t>
       </w:r>
     </w:p>
     <w:p>
@@ -7335,8 +7314,6 @@
             <w:r>
               <w:t>Rimandato</w:t>
             </w:r>
-            <w:bookmarkStart w:id="12" w:name="_GoBack"/>
-            <w:bookmarkEnd w:id="12"/>
           </w:p>
         </w:tc>
       </w:tr>
@@ -7672,15 +7649,7 @@
               <w:cnfStyle w:val="000000000000" w:firstRow="0" w:lastRow="0" w:firstColumn="0" w:lastColumn="0" w:oddVBand="0" w:evenVBand="0" w:oddHBand="0" w:evenHBand="0" w:firstRowFirstColumn="0" w:firstRowLastColumn="0" w:lastRowFirstColumn="0" w:lastRowLastColumn="0"/>
             </w:pPr>
             <w:r>
-              <w:t xml:space="preserve">Possibilità di creare </w:t>
-            </w:r>
-            <w:proofErr w:type="spellStart"/>
-            <w:r>
-              <w:t>deeplink</w:t>
-            </w:r>
-            <w:proofErr w:type="spellEnd"/>
-            <w:r>
-              <w:t xml:space="preserve"> che compilino direttamente i dati dei </w:t>
+              <w:t xml:space="preserve">Possibilità di creare deeplink che compilino direttamente i dati dei </w:t>
             </w:r>
             <w:r>
               <w:lastRenderedPageBreak/>
@@ -8096,15 +8065,7 @@
               <w:cnfStyle w:val="000000100000" w:firstRow="0" w:lastRow="0" w:firstColumn="0" w:lastColumn="0" w:oddVBand="0" w:evenVBand="0" w:oddHBand="1" w:evenHBand="0" w:firstRowFirstColumn="0" w:firstRowLastColumn="0" w:lastRowFirstColumn="0" w:lastRowLastColumn="0"/>
             </w:pPr>
             <w:r>
-              <w:t xml:space="preserve">Raccolta carte di credito, </w:t>
-            </w:r>
-            <w:proofErr w:type="spellStart"/>
-            <w:r>
-              <w:t>tokenizzazione</w:t>
-            </w:r>
-            <w:proofErr w:type="spellEnd"/>
-            <w:r>
-              <w:t xml:space="preserve"> per salvare i dati in caso di ritorno dell’utente</w:t>
+              <w:t>Raccolta carte di credito, tokenizzazione per salvare i dati in caso di ritorno dell’utente</w:t>
             </w:r>
           </w:p>
         </w:tc>
@@ -8882,12 +8843,12 @@
       <w:pPr>
         <w:pStyle w:val="Titolo2"/>
       </w:pPr>
-      <w:bookmarkStart w:id="13" w:name="_Toc21334876"/>
+      <w:bookmarkStart w:id="12" w:name="_Toc21334876"/>
       <w:r>
         <w:lastRenderedPageBreak/>
         <w:t>Incontro del 22 Luglio 2019</w:t>
       </w:r>
-      <w:bookmarkEnd w:id="13"/>
+      <w:bookmarkEnd w:id="12"/>
     </w:p>
     <w:p>
       <w:pPr>
@@ -9374,11 +9335,11 @@
       <w:pPr>
         <w:pStyle w:val="Titolo3"/>
       </w:pPr>
-      <w:bookmarkStart w:id="14" w:name="_Toc21334877"/>
+      <w:bookmarkStart w:id="13" w:name="_Toc21334877"/>
       <w:r>
         <w:t>Verbale incontro</w:t>
       </w:r>
-      <w:bookmarkEnd w:id="14"/>
+      <w:bookmarkEnd w:id="13"/>
     </w:p>
     <w:p>
       <w:r>
@@ -9498,15 +9459,7 @@
       </w:r>
       <w:r>
         <w:lastRenderedPageBreak/>
-        <w:t xml:space="preserve">la maggior parte dei componenti, che al contrario l'implementazione tramite </w:t>
-      </w:r>
-      <w:proofErr w:type="spellStart"/>
-      <w:r>
-        <w:t>css</w:t>
-      </w:r>
-      <w:proofErr w:type="spellEnd"/>
-      <w:r>
-        <w:t xml:space="preserve"> non dispone tutt'ora.</w:t>
+        <w:t>la maggior parte dei componenti, che al contrario l'implementazione tramite css non dispone tutt'ora.</w:t>
       </w:r>
     </w:p>
     <w:p>
@@ -9693,11 +9646,11 @@
       <w:pPr>
         <w:pStyle w:val="Titolo2"/>
       </w:pPr>
-      <w:bookmarkStart w:id="15" w:name="_Toc21334878"/>
+      <w:bookmarkStart w:id="14" w:name="_Toc21334878"/>
       <w:r>
         <w:t>Incontro del 31 Luglio 2019</w:t>
       </w:r>
-      <w:bookmarkEnd w:id="15"/>
+      <w:bookmarkEnd w:id="14"/>
     </w:p>
     <w:p>
       <w:r>
@@ -10301,11 +10254,11 @@
       <w:pPr>
         <w:pStyle w:val="Titolo3"/>
       </w:pPr>
-      <w:bookmarkStart w:id="16" w:name="_Toc21334879"/>
+      <w:bookmarkStart w:id="15" w:name="_Toc21334879"/>
       <w:r>
         <w:t>Verbale incontro</w:t>
       </w:r>
-      <w:bookmarkEnd w:id="16"/>
+      <w:bookmarkEnd w:id="15"/>
     </w:p>
     <w:p>
       <w:r>
@@ -10416,12 +10369,12 @@
       <w:pPr>
         <w:pStyle w:val="Titolo2"/>
       </w:pPr>
-      <w:bookmarkStart w:id="17" w:name="_Toc21334880"/>
+      <w:bookmarkStart w:id="16" w:name="_Toc21334880"/>
       <w:r>
         <w:lastRenderedPageBreak/>
         <w:t>Incontro dell’11 Settembre 2019</w:t>
       </w:r>
-      <w:bookmarkEnd w:id="17"/>
+      <w:bookmarkEnd w:id="16"/>
     </w:p>
     <w:p>
       <w:r>
@@ -10749,11 +10702,11 @@
       <w:pPr>
         <w:pStyle w:val="Titolo3"/>
       </w:pPr>
-      <w:bookmarkStart w:id="18" w:name="_Toc21334881"/>
+      <w:bookmarkStart w:id="17" w:name="_Toc21334881"/>
       <w:r>
         <w:t>Verbale incontro</w:t>
       </w:r>
-      <w:bookmarkEnd w:id="18"/>
+      <w:bookmarkEnd w:id="17"/>
     </w:p>
     <w:p>
       <w:r>
@@ -10878,11 +10831,15 @@
       <w:pPr>
         <w:pStyle w:val="Titolo1"/>
       </w:pPr>
-      <w:bookmarkStart w:id="19" w:name="_Toc21334882"/>
+      <w:bookmarkStart w:id="18" w:name="_Toc21334882"/>
       <w:r>
         <w:lastRenderedPageBreak/>
         <w:t>Benefici attesi</w:t>
       </w:r>
+      <w:bookmarkEnd w:id="18"/>
+    </w:p>
+    <w:p>
+      <w:bookmarkStart w:id="19" w:name="_GoBack"/>
       <w:bookmarkEnd w:id="19"/>
     </w:p>
     <w:p>
@@ -15065,7 +15022,6 @@
                 <w:bCs w:val="0"/>
               </w:rPr>
             </w:pPr>
-            <w:proofErr w:type="spellStart"/>
             <w:r>
               <w:rPr>
                 <w:b w:val="0"/>
@@ -15073,7 +15029,6 @@
               </w:rPr>
               <w:t>Laragon</w:t>
             </w:r>
-            <w:proofErr w:type="spellEnd"/>
           </w:p>
         </w:tc>
         <w:tc>
@@ -16140,14 +16095,272 @@
       </w:r>
       <w:bookmarkEnd w:id="40"/>
     </w:p>
-    <w:p/>
-    <w:p/>
     <w:p>
+      <w:r>
+        <w:t>Angular Material:</w:t>
+      </w:r>
+    </w:p>
+    <w:p>
+      <w:pPr>
+        <w:tabs>
+          <w:tab w:val="left" w:pos="1015"/>
+        </w:tabs>
+        <w:spacing w:after="120"/>
+        <w:ind w:left="357"/>
+      </w:pPr>
+      <w:r>
+        <w:rPr>
+          <w:b/>
+        </w:rPr>
+        <w:t>+</w:t>
+      </w:r>
+      <w:r>
+        <w:tab/>
+      </w:r>
+      <w:r>
+        <w:t>Componenti Material Design ottimizzate per questo framework</w:t>
+      </w:r>
+      <w:r>
+        <w:t>.</w:t>
+      </w:r>
+    </w:p>
+    <w:p>
+      <w:pPr>
+        <w:tabs>
+          <w:tab w:val="left" w:pos="1015"/>
+        </w:tabs>
+        <w:spacing w:after="120"/>
+        <w:ind w:left="357"/>
+      </w:pPr>
+      <w:r>
+        <w:rPr>
+          <w:b/>
+        </w:rPr>
+        <w:t>+</w:t>
+      </w:r>
+      <w:r>
+        <w:tab/>
+        <w:t>Utilizza il Model View Controller</w:t>
+      </w:r>
+      <w:r>
+        <w:t>.</w:t>
+      </w:r>
+    </w:p>
+    <w:p>
+      <w:pPr>
+        <w:tabs>
+          <w:tab w:val="left" w:pos="1015"/>
+        </w:tabs>
+        <w:spacing w:after="120"/>
+        <w:ind w:left="357"/>
+      </w:pPr>
+      <w:r>
+        <w:rPr>
+          <w:b/>
+        </w:rPr>
+        <w:t>+</w:t>
+      </w:r>
+      <w:r>
+        <w:tab/>
+        <w:t xml:space="preserve">È un framework molto utilizzato, quindi si </w:t>
+      </w:r>
+      <w:r>
+        <w:t xml:space="preserve">possono trovare molte </w:t>
+      </w:r>
+      <w:r>
+        <w:tab/>
+        <w:t>informazioni a riguardo online.</w:t>
+      </w:r>
+    </w:p>
+    <w:p>
+      <w:pPr>
+        <w:tabs>
+          <w:tab w:val="left" w:pos="1015"/>
+        </w:tabs>
+        <w:spacing w:after="120"/>
+        <w:ind w:left="357"/>
+      </w:pPr>
+      <w:r>
+        <w:rPr>
+          <w:b/>
+        </w:rPr>
+        <w:t>-</w:t>
+      </w:r>
+      <w:r>
+        <w:tab/>
+      </w:r>
+      <w:r>
+        <w:t>Non compatibile con altri framework</w:t>
+      </w:r>
+    </w:p>
+    <w:p>
+      <w:pPr>
+        <w:tabs>
+          <w:tab w:val="left" w:pos="1015"/>
+        </w:tabs>
+        <w:spacing w:after="120"/>
+        <w:ind w:left="357"/>
+      </w:pPr>
+      <w:r>
+        <w:rPr>
+          <w:b/>
+        </w:rPr>
+        <w:t>-</w:t>
+      </w:r>
+      <w:r>
+        <w:tab/>
+        <w:t xml:space="preserve">Difficoltà di implementazione come componente per pagine WEB già </w:t>
+      </w:r>
+      <w:r>
+        <w:tab/>
+        <w:t>esistenti.</w:t>
+      </w:r>
+    </w:p>
+    <w:p>
+      <w:r>
+        <w:t>Bootstrap:</w:t>
+      </w:r>
+    </w:p>
+    <w:p>
+      <w:pPr>
+        <w:tabs>
+          <w:tab w:val="left" w:pos="1015"/>
+        </w:tabs>
+        <w:spacing w:after="120"/>
+        <w:ind w:left="357"/>
+      </w:pPr>
+      <w:r>
+        <w:rPr>
+          <w:b/>
+        </w:rPr>
+        <w:t>+</w:t>
+      </w:r>
+      <w:r>
+        <w:tab/>
+      </w:r>
+      <w:r>
+        <w:t xml:space="preserve">Compatibilità con la maggior parte dei browser. </w:t>
+      </w:r>
+    </w:p>
+    <w:p>
+      <w:pPr>
+        <w:tabs>
+          <w:tab w:val="left" w:pos="1015"/>
+        </w:tabs>
+        <w:spacing w:after="120"/>
+        <w:ind w:left="357"/>
+      </w:pPr>
+      <w:r>
+        <w:rPr>
+          <w:b/>
+        </w:rPr>
+        <w:t>+</w:t>
+      </w:r>
+      <w:r>
+        <w:tab/>
+      </w:r>
+      <w:r>
+        <w:t xml:space="preserve">È il framework per il front-end più utilizzato al mondo, perciò ha una </w:t>
+      </w:r>
+      <w:r>
+        <w:tab/>
+        <w:t>comunità online molto vasta che dà a disposizione molti tutorial e plugins.</w:t>
+      </w:r>
+    </w:p>
+    <w:p>
+      <w:pPr>
+        <w:tabs>
+          <w:tab w:val="left" w:pos="1015"/>
+        </w:tabs>
+        <w:spacing w:after="120"/>
+        <w:ind w:left="357"/>
+      </w:pPr>
+      <w:r>
+        <w:rPr>
+          <w:b/>
+        </w:rPr>
+        <w:t>+</w:t>
+      </w:r>
+      <w:r>
+        <w:tab/>
+      </w:r>
+      <w:r>
+        <w:t>Estrema facilità di implementazione.</w:t>
+      </w:r>
+    </w:p>
+    <w:p>
+      <w:pPr>
+        <w:tabs>
+          <w:tab w:val="left" w:pos="1015"/>
+        </w:tabs>
+        <w:spacing w:after="120"/>
+        <w:ind w:left="357"/>
+      </w:pPr>
+      <w:r>
+        <w:rPr>
+          <w:b/>
+        </w:rPr>
+        <w:t>+</w:t>
+      </w:r>
+      <w:r>
+        <w:tab/>
+        <w:t xml:space="preserve">Mette a disposizione degli sviluppatori una vasta gamma di componenti, </w:t>
+      </w:r>
+      <w:r>
+        <w:tab/>
+        <w:t>ciascuno di questi è modificabile tramite CSS, per</w:t>
+      </w:r>
+      <w:r>
+        <w:t xml:space="preserve"> dare la possibilità di</w:t>
+      </w:r>
+      <w:r>
+        <w:t xml:space="preserve"> </w:t>
+      </w:r>
+      <w:r>
+        <w:tab/>
+        <w:t>adattarli allo</w:t>
+      </w:r>
+      <w:r>
+        <w:t xml:space="preserve"> stile grafico desiderato.</w:t>
+      </w:r>
+    </w:p>
+    <w:p>
+      <w:pPr>
+        <w:tabs>
+          <w:tab w:val="left" w:pos="1015"/>
+        </w:tabs>
+        <w:spacing w:after="120"/>
+        <w:ind w:left="357"/>
+      </w:pPr>
+      <w:r>
+        <w:rPr>
+          <w:b/>
+        </w:rPr>
+        <w:t>+</w:t>
+      </w:r>
+      <w:r>
+        <w:tab/>
+      </w:r>
+      <w:r>
+        <w:t xml:space="preserve">Possibilità di creare siti web multipiattaforma, sfruttando il web responsive </w:t>
+      </w:r>
+      <w:r>
+        <w:tab/>
+        <w:t>design.</w:t>
+      </w:r>
+    </w:p>
+    <w:p>
+      <w:r>
+        <w:t>Prese in considerazione le caratteristiche di ciascuno dei due framework, si è deciso di favorire l’utilizzo di Bootstrap ad Angular, abbondonando quindi Material Design.</w:t>
+      </w:r>
+    </w:p>
+    <w:p>
       <w:pPr>
         <w:pStyle w:val="Titolo2"/>
       </w:pPr>
       <w:bookmarkStart w:id="41" w:name="_Toc21334904"/>
       <w:r>
+        <w:lastRenderedPageBreak/>
         <w:t xml:space="preserve">Elementi presi da altri </w:t>
       </w:r>
       <w:r>
@@ -16224,27 +16437,14 @@
       <w:r>
         <w:t xml:space="preserve">Img </w:t>
       </w:r>
-      <w:r>
-        <w:fldChar w:fldCharType="begin"/>
-      </w:r>
-      <w:r>
-        <w:instrText xml:space="preserve"> SEQ Img \* ARABIC </w:instrText>
-      </w:r>
-      <w:r>
-        <w:fldChar w:fldCharType="separate"/>
-      </w:r>
-      <w:r>
-        <w:rPr>
-          <w:noProof/>
-        </w:rPr>
-        <w:t>1</w:t>
-      </w:r>
-      <w:r>
-        <w:rPr>
-          <w:noProof/>
-        </w:rPr>
-        <w:fldChar w:fldCharType="end"/>
-      </w:r>
+      <w:fldSimple w:instr=" SEQ Img \* ARABIC ">
+        <w:r>
+          <w:rPr>
+            <w:noProof/>
+          </w:rPr>
+          <w:t>1</w:t>
+        </w:r>
+      </w:fldSimple>
       <w:r>
         <w:t xml:space="preserve"> Schermata visualizzazione hotel disponibili al 30 Settembre 2019 </w:t>
       </w:r>
@@ -16268,7 +16468,6 @@
         <w:contextualSpacing w:val="0"/>
       </w:pPr>
       <w:r>
-        <w:lastRenderedPageBreak/>
         <w:t>Possiamo notare fin da subito il form per la ricerca, siccome è stato colorato usando un colore molto acceso che attira l’attenzione dell’utente. Questo form è fisso nella sua posizione, perciò non segue l’utente quando scorre la pagina.</w:t>
       </w:r>
     </w:p>
@@ -16326,7 +16525,11 @@
         <w:t>molto piccola in relazione al contenitore che racchiude le informazioni dell’albergo.</w:t>
       </w:r>
       <w:r>
-        <w:t xml:space="preserve"> Inoltre viene mostrata solo un’immagine, perciò se l’utente volesse vedere le altre immagini per farsi un</w:t>
+        <w:t xml:space="preserve"> Inoltre viene mostrata solo un’immagine, perciò se l’utente volesse vedere le altre immagini per farsi </w:t>
+      </w:r>
+      <w:r>
+        <w:lastRenderedPageBreak/>
+        <w:t>un</w:t>
       </w:r>
       <w:r>
         <w:t>’</w:t>
@@ -16411,7 +16614,6 @@
           <w:noProof/>
           <w:lang w:eastAsia="it-CH"/>
         </w:rPr>
-        <w:lastRenderedPageBreak/>
         <w:drawing>
           <wp:inline distT="0" distB="0" distL="0" distR="0" wp14:anchorId="4DBC46BF" wp14:editId="37404C8C">
             <wp:extent cx="6120130" cy="2886075"/>
@@ -16457,27 +16659,14 @@
       <w:r>
         <w:t xml:space="preserve">Img </w:t>
       </w:r>
-      <w:r>
-        <w:fldChar w:fldCharType="begin"/>
-      </w:r>
-      <w:r>
-        <w:instrText xml:space="preserve"> SEQ Img \* ARABIC </w:instrText>
-      </w:r>
-      <w:r>
-        <w:fldChar w:fldCharType="separate"/>
-      </w:r>
-      <w:r>
-        <w:rPr>
-          <w:noProof/>
-        </w:rPr>
-        <w:t>2</w:t>
-      </w:r>
-      <w:r>
-        <w:rPr>
-          <w:noProof/>
-        </w:rPr>
-        <w:fldChar w:fldCharType="end"/>
-      </w:r>
+      <w:fldSimple w:instr=" SEQ Img \* ARABIC ">
+        <w:r>
+          <w:rPr>
+            <w:noProof/>
+          </w:rPr>
+          <w:t>2</w:t>
+        </w:r>
+      </w:fldSimple>
       <w:r>
         <w:t xml:space="preserve"> Schermata </w:t>
       </w:r>
@@ -16535,6 +16724,7 @@
         <w:contextualSpacing w:val="0"/>
       </w:pPr>
       <w:r>
+        <w:lastRenderedPageBreak/>
         <w:t>Questo elemento a mio modo di vedere potrebbe essere utile, ma dovrebbe essere utilizzato diversamente, per esempio elencando i dati più importanti delle camere selezionate, invece di rappresentare quelle informazioni, che si sono utili, ma che potrebbero benissimo essere rappresentate tramite l’utilizzo di tooltip.</w:t>
       </w:r>
     </w:p>
@@ -16547,7 +16737,6 @@
           <w:noProof/>
           <w:lang w:eastAsia="it-CH"/>
         </w:rPr>
-        <w:lastRenderedPageBreak/>
         <w:drawing>
           <wp:inline distT="0" distB="0" distL="0" distR="0" wp14:anchorId="52C0EA02" wp14:editId="09097C9C">
             <wp:extent cx="6120130" cy="3667760"/>
@@ -16593,27 +16782,14 @@
       <w:r>
         <w:t xml:space="preserve">Img </w:t>
       </w:r>
-      <w:r>
-        <w:fldChar w:fldCharType="begin"/>
-      </w:r>
-      <w:r>
-        <w:instrText xml:space="preserve"> SEQ Img \* ARABIC </w:instrText>
-      </w:r>
-      <w:r>
-        <w:fldChar w:fldCharType="separate"/>
-      </w:r>
-      <w:r>
-        <w:rPr>
-          <w:noProof/>
-        </w:rPr>
-        <w:t>3</w:t>
-      </w:r>
-      <w:r>
-        <w:rPr>
-          <w:noProof/>
-        </w:rPr>
-        <w:fldChar w:fldCharType="end"/>
-      </w:r>
+      <w:fldSimple w:instr=" SEQ Img \* ARABIC ">
+        <w:r>
+          <w:rPr>
+            <w:noProof/>
+          </w:rPr>
+          <w:t>3</w:t>
+        </w:r>
+      </w:fldSimple>
       <w:r>
         <w:t xml:space="preserve"> Schermata dati personali utente al 30 Settembre 2019 </w:t>
       </w:r>
@@ -16691,6 +16867,7 @@
     </w:p>
     <w:p>
       <w:r>
+        <w:lastRenderedPageBreak/>
         <w:t xml:space="preserve">Nonostante quanto appena detto però, secondo me ci sono </w:t>
       </w:r>
       <w:r>
@@ -16712,11 +16889,7 @@
         <w:t>Gli elementi 2 e 5, che possiamo vedere nel primo screenshot, a mio modo di vedere si potrebbero adattare perfettamente a quanto richiesto</w:t>
       </w:r>
       <w:r>
-        <w:t xml:space="preserve"> nel </w:t>
-      </w:r>
-      <w:r>
-        <w:lastRenderedPageBreak/>
-        <w:t>requisito numero 3, ovvero tutti quei suggerimenti e</w:t>
+        <w:t xml:space="preserve"> nel requisito numero 3, ovvero tutti quei suggerimenti e</w:t>
       </w:r>
       <w:r>
         <w:t>d</w:t>
@@ -16845,27 +17018,14 @@
       <w:r>
         <w:t xml:space="preserve">Img </w:t>
       </w:r>
-      <w:r>
-        <w:fldChar w:fldCharType="begin"/>
-      </w:r>
-      <w:r>
-        <w:instrText xml:space="preserve"> SEQ Img \* ARABIC </w:instrText>
-      </w:r>
-      <w:r>
-        <w:fldChar w:fldCharType="separate"/>
-      </w:r>
-      <w:r>
-        <w:rPr>
-          <w:noProof/>
-        </w:rPr>
-        <w:t>4</w:t>
-      </w:r>
-      <w:r>
-        <w:rPr>
-          <w:noProof/>
-        </w:rPr>
-        <w:fldChar w:fldCharType="end"/>
-      </w:r>
+      <w:fldSimple w:instr=" SEQ Img \* ARABIC ">
+        <w:r>
+          <w:rPr>
+            <w:noProof/>
+          </w:rPr>
+          <w:t>4</w:t>
+        </w:r>
+      </w:fldSimple>
       <w:r>
         <w:t xml:space="preserve"> Schermata visualizzazione hotel disponibili al 30 Settembre 2019 </w:t>
       </w:r>
@@ -17014,27 +17174,14 @@
       <w:r>
         <w:t xml:space="preserve">Img </w:t>
       </w:r>
-      <w:r>
-        <w:fldChar w:fldCharType="begin"/>
-      </w:r>
-      <w:r>
-        <w:instrText xml:space="preserve"> SEQ Img \* ARABIC </w:instrText>
-      </w:r>
-      <w:r>
-        <w:fldChar w:fldCharType="separate"/>
-      </w:r>
-      <w:r>
-        <w:rPr>
-          <w:noProof/>
-        </w:rPr>
-        <w:t>5</w:t>
-      </w:r>
-      <w:r>
-        <w:rPr>
-          <w:noProof/>
-        </w:rPr>
-        <w:fldChar w:fldCharType="end"/>
-      </w:r>
+      <w:fldSimple w:instr=" SEQ Img \* ARABIC ">
+        <w:r>
+          <w:rPr>
+            <w:noProof/>
+          </w:rPr>
+          <w:t>5</w:t>
+        </w:r>
+      </w:fldSimple>
       <w:r>
         <w:t xml:space="preserve"> Schermata selezione camere</w:t>
       </w:r>
@@ -17136,27 +17283,14 @@
       <w:r>
         <w:t xml:space="preserve">Img </w:t>
       </w:r>
-      <w:r>
-        <w:fldChar w:fldCharType="begin"/>
-      </w:r>
-      <w:r>
-        <w:instrText xml:space="preserve"> SEQ Img \* ARABIC </w:instrText>
-      </w:r>
-      <w:r>
-        <w:fldChar w:fldCharType="separate"/>
-      </w:r>
-      <w:r>
-        <w:rPr>
-          <w:noProof/>
-        </w:rPr>
-        <w:t>6</w:t>
-      </w:r>
-      <w:r>
-        <w:rPr>
-          <w:noProof/>
-        </w:rPr>
-        <w:fldChar w:fldCharType="end"/>
-      </w:r>
+      <w:fldSimple w:instr=" SEQ Img \* ARABIC ">
+        <w:r>
+          <w:rPr>
+            <w:noProof/>
+          </w:rPr>
+          <w:t>6</w:t>
+        </w:r>
+      </w:fldSimple>
       <w:r>
         <w:t xml:space="preserve"> Schermata </w:t>
       </w:r>
@@ -17290,15 +17424,7 @@
         </w:numPr>
       </w:pPr>
       <w:r>
-        <w:t xml:space="preserve">In fine l’elemento 8, che a mio modo di vedere racchiude perfettamente tutte le informazioni necessarie, utilizzando un ammontare di </w:t>
-      </w:r>
-      <w:proofErr w:type="spellStart"/>
-      <w:r>
-        <w:t>whitespace</w:t>
-      </w:r>
-      <w:proofErr w:type="spellEnd"/>
-      <w:r>
-        <w:t xml:space="preserve"> né troppo grande né troppo piccolo.</w:t>
+        <w:t>In fine l’elemento 8, che a mio modo di vedere racchiude perfettamente tutte le informazioni necessarie, utilizzando un ammontare di whitespace né troppo grande né troppo piccolo.</w:t>
       </w:r>
       <w:r>
         <w:t xml:space="preserve"> </w:t>
@@ -17405,27 +17531,14 @@
       <w:r>
         <w:t xml:space="preserve">Img </w:t>
       </w:r>
-      <w:r>
-        <w:fldChar w:fldCharType="begin"/>
-      </w:r>
-      <w:r>
-        <w:instrText xml:space="preserve"> SEQ Img \* ARABIC </w:instrText>
-      </w:r>
-      <w:r>
-        <w:fldChar w:fldCharType="separate"/>
-      </w:r>
-      <w:r>
-        <w:rPr>
-          <w:noProof/>
-        </w:rPr>
-        <w:t>7</w:t>
-      </w:r>
-      <w:r>
-        <w:rPr>
-          <w:noProof/>
-        </w:rPr>
-        <w:fldChar w:fldCharType="end"/>
-      </w:r>
+      <w:fldSimple w:instr=" SEQ Img \* ARABIC ">
+        <w:r>
+          <w:rPr>
+            <w:noProof/>
+          </w:rPr>
+          <w:t>7</w:t>
+        </w:r>
+      </w:fldSimple>
       <w:r>
         <w:t xml:space="preserve"> Card informazioni alloggio al 1° ottobre 2019 </w:t>
       </w:r>
@@ -17521,27 +17634,14 @@
       <w:r>
         <w:t xml:space="preserve">Img </w:t>
       </w:r>
-      <w:r>
-        <w:fldChar w:fldCharType="begin"/>
-      </w:r>
-      <w:r>
-        <w:instrText xml:space="preserve"> SEQ Img \* ARABIC </w:instrText>
-      </w:r>
-      <w:r>
-        <w:fldChar w:fldCharType="separate"/>
-      </w:r>
-      <w:r>
-        <w:rPr>
-          <w:noProof/>
-        </w:rPr>
-        <w:t>8</w:t>
-      </w:r>
-      <w:r>
-        <w:rPr>
-          <w:noProof/>
-        </w:rPr>
-        <w:fldChar w:fldCharType="end"/>
-      </w:r>
+      <w:fldSimple w:instr=" SEQ Img \* ARABIC ">
+        <w:r>
+          <w:rPr>
+            <w:noProof/>
+          </w:rPr>
+          <w:t>8</w:t>
+        </w:r>
+      </w:fldSimple>
       <w:r>
         <w:t xml:space="preserve"> Resoconto scelta utente al 1° ottobre 2019 </w:t>
       </w:r>
@@ -17578,15 +17678,7 @@
     </w:p>
     <w:p>
       <w:r>
-        <w:t xml:space="preserve">La Wyndham Hotels and Resort è una delle più grandi catene alberghiere al mondo, ho pensato di analizzare il loro sistema di booking online, siccome essendo proprietaria degli alberghi e delle camere che espone sul proprio sito, ci </w:t>
-      </w:r>
-      <w:proofErr w:type="spellStart"/>
-      <w:r>
-        <w:t>da</w:t>
-      </w:r>
-      <w:proofErr w:type="spellEnd"/>
-      <w:r>
-        <w:t xml:space="preserve"> modo di analizzare un approccio differente, rispetto a quelli visti in precedenza, che si avvicina molto di più al nostro effettivo target, ovvero gli hotel singoli.</w:t>
+        <w:t>La Wyndham Hotels and Resort è una delle più grandi catene alberghiere al mondo, ho pensato di analizzare il loro sistema di booking online, siccome essendo proprietaria degli alberghi e delle camere che espone sul proprio sito, ci da modo di analizzare un approccio differente, rispetto a quelli visti in precedenza, che si avvicina molto di più al nostro effettivo target, ovvero gli hotel singoli.</w:t>
       </w:r>
     </w:p>
     <w:p>
@@ -17649,27 +17741,14 @@
       <w:r>
         <w:t xml:space="preserve">Img </w:t>
       </w:r>
-      <w:r>
-        <w:fldChar w:fldCharType="begin"/>
-      </w:r>
-      <w:r>
-        <w:instrText xml:space="preserve"> SEQ Img \* ARABIC </w:instrText>
-      </w:r>
-      <w:r>
-        <w:fldChar w:fldCharType="separate"/>
-      </w:r>
-      <w:r>
-        <w:rPr>
-          <w:noProof/>
-        </w:rPr>
-        <w:t>9</w:t>
-      </w:r>
-      <w:r>
-        <w:rPr>
-          <w:noProof/>
-        </w:rPr>
-        <w:fldChar w:fldCharType="end"/>
-      </w:r>
+      <w:fldSimple w:instr=" SEQ Img \* ARABIC ">
+        <w:r>
+          <w:rPr>
+            <w:noProof/>
+          </w:rPr>
+          <w:t>9</w:t>
+        </w:r>
+      </w:fldSimple>
       <w:r>
         <w:t xml:space="preserve"> Schermata dati personali utente al 1° ottobre 2019 </w:t>
       </w:r>
@@ -18127,15 +18206,7 @@
         <w:t xml:space="preserve"> capire quali </w:t>
       </w:r>
       <w:r>
-        <w:t xml:space="preserve">siano i browser più utilizzati, è utile aiutarsi tramite le statistiche di utilizzo che si possono trovare facilmente tramite alcune ricerche su Google, uno dei primi risultati che possiamo trovare è </w:t>
-      </w:r>
-      <w:proofErr w:type="spellStart"/>
-      <w:r>
-        <w:t>StatCounter</w:t>
-      </w:r>
-      <w:proofErr w:type="spellEnd"/>
-      <w:r>
-        <w:t xml:space="preserve"> </w:t>
+        <w:t xml:space="preserve">siano i browser più utilizzati, è utile aiutarsi tramite le statistiche di utilizzo che si possono trovare facilmente tramite alcune ricerche su Google, uno dei primi risultati che possiamo trovare è StatCounter </w:t>
       </w:r>
       <w:r>
         <w:t xml:space="preserve">che </w:t>
@@ -18202,19 +18273,11 @@
           <w:lang w:val="en-GB"/>
         </w:rPr>
       </w:pPr>
-      <w:proofErr w:type="spellStart"/>
       <w:r>
         <w:rPr>
           <w:lang w:val="en-GB"/>
         </w:rPr>
-        <w:t>Img</w:t>
-      </w:r>
-      <w:proofErr w:type="spellEnd"/>
-      <w:r>
-        <w:rPr>
-          <w:lang w:val="en-GB"/>
-        </w:rPr>
-        <w:t xml:space="preserve"> </w:t>
+        <w:t xml:space="preserve">Img </w:t>
       </w:r>
       <w:r>
         <w:fldChar w:fldCharType="begin"/>
@@ -18259,15 +18322,7 @@
     </w:p>
     <w:p>
       <w:r>
-        <w:t xml:space="preserve">L’immagine sopra contiene i dati relativi all’utilizzo dei vari browser in tutto il mondo ed e tra tutte le varie piattaforme, questi dati sono basati sulle analisi fatte da </w:t>
-      </w:r>
-      <w:proofErr w:type="spellStart"/>
-      <w:r>
-        <w:t>StatCounter</w:t>
-      </w:r>
-      <w:proofErr w:type="spellEnd"/>
-      <w:r>
-        <w:t xml:space="preserve"> su più di 2 milioni di siti.</w:t>
+        <w:t>L’immagine sopra contiene i dati relativi all’utilizzo dei vari browser in tutto il mondo ed e tra tutte le varie piattaforme, questi dati sono basati sulle analisi fatte da StatCounter su più di 2 milioni di siti.</w:t>
       </w:r>
     </w:p>
     <w:tbl>
@@ -19105,27 +19160,14 @@
       <w:r>
         <w:t xml:space="preserve">Tabella </w:t>
       </w:r>
-      <w:r>
-        <w:fldChar w:fldCharType="begin"/>
-      </w:r>
-      <w:r>
-        <w:instrText xml:space="preserve"> SEQ Tabella \* ARABIC </w:instrText>
-      </w:r>
-      <w:r>
-        <w:fldChar w:fldCharType="separate"/>
-      </w:r>
-      <w:r>
-        <w:rPr>
-          <w:noProof/>
-        </w:rPr>
-        <w:t>1</w:t>
-      </w:r>
-      <w:r>
-        <w:rPr>
-          <w:noProof/>
-        </w:rPr>
-        <w:fldChar w:fldCharType="end"/>
-      </w:r>
+      <w:fldSimple w:instr=" SEQ Tabella \* ARABIC ">
+        <w:r>
+          <w:rPr>
+            <w:noProof/>
+          </w:rPr>
+          <w:t>1</w:t>
+        </w:r>
+      </w:fldSimple>
       <w:r>
         <w:t xml:space="preserve"> </w:t>
       </w:r>
@@ -19326,7 +19368,7 @@
         <w:noProof/>
         <w:lang w:val="it-IT"/>
       </w:rPr>
-      <w:t>10</w:t>
+      <w:t>21</w:t>
     </w:r>
     <w:r>
       <w:fldChar w:fldCharType="end"/>
@@ -20852,6 +20894,119 @@
     </w:lvl>
   </w:abstractNum>
   <w:abstractNum w:abstractNumId="15">
+    <w:nsid w:val="5862684D"/>
+    <w:multiLevelType w:val="hybridMultilevel"/>
+    <w:tmpl w:val="52A02AC0"/>
+    <w:lvl w:ilvl="0" w:tplc="3CAC082A">
+      <w:start w:val="1"/>
+      <w:numFmt w:val="bullet"/>
+      <w:lvlText w:val=""/>
+      <w:lvlJc w:val="left"/>
+      <w:pPr>
+        <w:ind w:left="720" w:hanging="360"/>
+      </w:pPr>
+      <w:rPr>
+        <w:rFonts w:ascii="Symbol" w:hAnsi="Symbol" w:hint="default"/>
+      </w:rPr>
+    </w:lvl>
+    <w:lvl w:ilvl="1" w:tplc="08100003" w:tentative="1">
+      <w:start w:val="1"/>
+      <w:numFmt w:val="bullet"/>
+      <w:lvlText w:val="o"/>
+      <w:lvlJc w:val="left"/>
+      <w:pPr>
+        <w:ind w:left="1440" w:hanging="360"/>
+      </w:pPr>
+      <w:rPr>
+        <w:rFonts w:ascii="Courier New" w:hAnsi="Courier New" w:cs="Courier New" w:hint="default"/>
+      </w:rPr>
+    </w:lvl>
+    <w:lvl w:ilvl="2" w:tplc="08100005" w:tentative="1">
+      <w:start w:val="1"/>
+      <w:numFmt w:val="bullet"/>
+      <w:lvlText w:val=""/>
+      <w:lvlJc w:val="left"/>
+      <w:pPr>
+        <w:ind w:left="2160" w:hanging="360"/>
+      </w:pPr>
+      <w:rPr>
+        <w:rFonts w:ascii="Wingdings" w:hAnsi="Wingdings" w:hint="default"/>
+      </w:rPr>
+    </w:lvl>
+    <w:lvl w:ilvl="3" w:tplc="08100001" w:tentative="1">
+      <w:start w:val="1"/>
+      <w:numFmt w:val="bullet"/>
+      <w:lvlText w:val=""/>
+      <w:lvlJc w:val="left"/>
+      <w:pPr>
+        <w:ind w:left="2880" w:hanging="360"/>
+      </w:pPr>
+      <w:rPr>
+        <w:rFonts w:ascii="Symbol" w:hAnsi="Symbol" w:hint="default"/>
+      </w:rPr>
+    </w:lvl>
+    <w:lvl w:ilvl="4" w:tplc="08100003" w:tentative="1">
+      <w:start w:val="1"/>
+      <w:numFmt w:val="bullet"/>
+      <w:lvlText w:val="o"/>
+      <w:lvlJc w:val="left"/>
+      <w:pPr>
+        <w:ind w:left="3600" w:hanging="360"/>
+      </w:pPr>
+      <w:rPr>
+        <w:rFonts w:ascii="Courier New" w:hAnsi="Courier New" w:cs="Courier New" w:hint="default"/>
+      </w:rPr>
+    </w:lvl>
+    <w:lvl w:ilvl="5" w:tplc="08100005" w:tentative="1">
+      <w:start w:val="1"/>
+      <w:numFmt w:val="bullet"/>
+      <w:lvlText w:val=""/>
+      <w:lvlJc w:val="left"/>
+      <w:pPr>
+        <w:ind w:left="4320" w:hanging="360"/>
+      </w:pPr>
+      <w:rPr>
+        <w:rFonts w:ascii="Wingdings" w:hAnsi="Wingdings" w:hint="default"/>
+      </w:rPr>
+    </w:lvl>
+    <w:lvl w:ilvl="6" w:tplc="08100001" w:tentative="1">
+      <w:start w:val="1"/>
+      <w:numFmt w:val="bullet"/>
+      <w:lvlText w:val=""/>
+      <w:lvlJc w:val="left"/>
+      <w:pPr>
+        <w:ind w:left="5040" w:hanging="360"/>
+      </w:pPr>
+      <w:rPr>
+        <w:rFonts w:ascii="Symbol" w:hAnsi="Symbol" w:hint="default"/>
+      </w:rPr>
+    </w:lvl>
+    <w:lvl w:ilvl="7" w:tplc="08100003" w:tentative="1">
+      <w:start w:val="1"/>
+      <w:numFmt w:val="bullet"/>
+      <w:lvlText w:val="o"/>
+      <w:lvlJc w:val="left"/>
+      <w:pPr>
+        <w:ind w:left="5760" w:hanging="360"/>
+      </w:pPr>
+      <w:rPr>
+        <w:rFonts w:ascii="Courier New" w:hAnsi="Courier New" w:cs="Courier New" w:hint="default"/>
+      </w:rPr>
+    </w:lvl>
+    <w:lvl w:ilvl="8" w:tplc="08100005" w:tentative="1">
+      <w:start w:val="1"/>
+      <w:numFmt w:val="bullet"/>
+      <w:lvlText w:val=""/>
+      <w:lvlJc w:val="left"/>
+      <w:pPr>
+        <w:ind w:left="6480" w:hanging="360"/>
+      </w:pPr>
+      <w:rPr>
+        <w:rFonts w:ascii="Wingdings" w:hAnsi="Wingdings" w:hint="default"/>
+      </w:rPr>
+    </w:lvl>
+  </w:abstractNum>
+  <w:abstractNum w:abstractNumId="16">
     <w:nsid w:val="58CA0707"/>
     <w:multiLevelType w:val="multilevel"/>
     <w:tmpl w:val="5750EB70"/>
@@ -21038,7 +21193,7 @@
       </w:pPr>
     </w:lvl>
   </w:abstractNum>
-  <w:abstractNum w:abstractNumId="16">
+  <w:abstractNum w:abstractNumId="17">
     <w:nsid w:val="5CAE5156"/>
     <w:multiLevelType w:val="hybridMultilevel"/>
     <w:tmpl w:val="3DD8EC8A"/>
@@ -21124,7 +21279,7 @@
       </w:pPr>
     </w:lvl>
   </w:abstractNum>
-  <w:abstractNum w:abstractNumId="17">
+  <w:abstractNum w:abstractNumId="18">
     <w:nsid w:val="6F74137D"/>
     <w:multiLevelType w:val="hybridMultilevel"/>
     <w:tmpl w:val="E80C9160"/>
@@ -21210,7 +21365,7 @@
       </w:pPr>
     </w:lvl>
   </w:abstractNum>
-  <w:abstractNum w:abstractNumId="18">
+  <w:abstractNum w:abstractNumId="19">
     <w:nsid w:val="705776A4"/>
     <w:multiLevelType w:val="hybridMultilevel"/>
     <w:tmpl w:val="102CEF72"/>
@@ -21296,11 +21451,235 @@
       </w:pPr>
     </w:lvl>
   </w:abstractNum>
+  <w:abstractNum w:abstractNumId="20">
+    <w:nsid w:val="74D27377"/>
+    <w:multiLevelType w:val="hybridMultilevel"/>
+    <w:tmpl w:val="901E56E0"/>
+    <w:lvl w:ilvl="0" w:tplc="071AE9D8">
+      <w:numFmt w:val="bullet"/>
+      <w:lvlText w:val="-"/>
+      <w:lvlJc w:val="left"/>
+      <w:pPr>
+        <w:ind w:left="720" w:hanging="360"/>
+      </w:pPr>
+      <w:rPr>
+        <w:rFonts w:ascii="Calibri" w:eastAsiaTheme="minorHAnsi" w:hAnsi="Calibri" w:cs="Calibri" w:hint="default"/>
+      </w:rPr>
+    </w:lvl>
+    <w:lvl w:ilvl="1" w:tplc="08100003" w:tentative="1">
+      <w:start w:val="1"/>
+      <w:numFmt w:val="bullet"/>
+      <w:lvlText w:val="o"/>
+      <w:lvlJc w:val="left"/>
+      <w:pPr>
+        <w:ind w:left="1440" w:hanging="360"/>
+      </w:pPr>
+      <w:rPr>
+        <w:rFonts w:ascii="Courier New" w:hAnsi="Courier New" w:cs="Courier New" w:hint="default"/>
+      </w:rPr>
+    </w:lvl>
+    <w:lvl w:ilvl="2" w:tplc="08100005" w:tentative="1">
+      <w:start w:val="1"/>
+      <w:numFmt w:val="bullet"/>
+      <w:lvlText w:val=""/>
+      <w:lvlJc w:val="left"/>
+      <w:pPr>
+        <w:ind w:left="2160" w:hanging="360"/>
+      </w:pPr>
+      <w:rPr>
+        <w:rFonts w:ascii="Wingdings" w:hAnsi="Wingdings" w:hint="default"/>
+      </w:rPr>
+    </w:lvl>
+    <w:lvl w:ilvl="3" w:tplc="08100001" w:tentative="1">
+      <w:start w:val="1"/>
+      <w:numFmt w:val="bullet"/>
+      <w:lvlText w:val=""/>
+      <w:lvlJc w:val="left"/>
+      <w:pPr>
+        <w:ind w:left="2880" w:hanging="360"/>
+      </w:pPr>
+      <w:rPr>
+        <w:rFonts w:ascii="Symbol" w:hAnsi="Symbol" w:hint="default"/>
+      </w:rPr>
+    </w:lvl>
+    <w:lvl w:ilvl="4" w:tplc="08100003" w:tentative="1">
+      <w:start w:val="1"/>
+      <w:numFmt w:val="bullet"/>
+      <w:lvlText w:val="o"/>
+      <w:lvlJc w:val="left"/>
+      <w:pPr>
+        <w:ind w:left="3600" w:hanging="360"/>
+      </w:pPr>
+      <w:rPr>
+        <w:rFonts w:ascii="Courier New" w:hAnsi="Courier New" w:cs="Courier New" w:hint="default"/>
+      </w:rPr>
+    </w:lvl>
+    <w:lvl w:ilvl="5" w:tplc="08100005" w:tentative="1">
+      <w:start w:val="1"/>
+      <w:numFmt w:val="bullet"/>
+      <w:lvlText w:val=""/>
+      <w:lvlJc w:val="left"/>
+      <w:pPr>
+        <w:ind w:left="4320" w:hanging="360"/>
+      </w:pPr>
+      <w:rPr>
+        <w:rFonts w:ascii="Wingdings" w:hAnsi="Wingdings" w:hint="default"/>
+      </w:rPr>
+    </w:lvl>
+    <w:lvl w:ilvl="6" w:tplc="08100001" w:tentative="1">
+      <w:start w:val="1"/>
+      <w:numFmt w:val="bullet"/>
+      <w:lvlText w:val=""/>
+      <w:lvlJc w:val="left"/>
+      <w:pPr>
+        <w:ind w:left="5040" w:hanging="360"/>
+      </w:pPr>
+      <w:rPr>
+        <w:rFonts w:ascii="Symbol" w:hAnsi="Symbol" w:hint="default"/>
+      </w:rPr>
+    </w:lvl>
+    <w:lvl w:ilvl="7" w:tplc="08100003" w:tentative="1">
+      <w:start w:val="1"/>
+      <w:numFmt w:val="bullet"/>
+      <w:lvlText w:val="o"/>
+      <w:lvlJc w:val="left"/>
+      <w:pPr>
+        <w:ind w:left="5760" w:hanging="360"/>
+      </w:pPr>
+      <w:rPr>
+        <w:rFonts w:ascii="Courier New" w:hAnsi="Courier New" w:cs="Courier New" w:hint="default"/>
+      </w:rPr>
+    </w:lvl>
+    <w:lvl w:ilvl="8" w:tplc="08100005" w:tentative="1">
+      <w:start w:val="1"/>
+      <w:numFmt w:val="bullet"/>
+      <w:lvlText w:val=""/>
+      <w:lvlJc w:val="left"/>
+      <w:pPr>
+        <w:ind w:left="6480" w:hanging="360"/>
+      </w:pPr>
+      <w:rPr>
+        <w:rFonts w:ascii="Wingdings" w:hAnsi="Wingdings" w:hint="default"/>
+      </w:rPr>
+    </w:lvl>
+  </w:abstractNum>
+  <w:abstractNum w:abstractNumId="21">
+    <w:nsid w:val="7B91301B"/>
+    <w:multiLevelType w:val="hybridMultilevel"/>
+    <w:tmpl w:val="5CFC993C"/>
+    <w:lvl w:ilvl="0" w:tplc="DCECEA8A">
+      <w:numFmt w:val="bullet"/>
+      <w:lvlText w:val="-"/>
+      <w:lvlJc w:val="left"/>
+      <w:pPr>
+        <w:ind w:left="720" w:hanging="360"/>
+      </w:pPr>
+      <w:rPr>
+        <w:rFonts w:ascii="Calibri" w:eastAsiaTheme="minorHAnsi" w:hAnsi="Calibri" w:cs="Calibri" w:hint="default"/>
+      </w:rPr>
+    </w:lvl>
+    <w:lvl w:ilvl="1" w:tplc="08100003" w:tentative="1">
+      <w:start w:val="1"/>
+      <w:numFmt w:val="bullet"/>
+      <w:lvlText w:val="o"/>
+      <w:lvlJc w:val="left"/>
+      <w:pPr>
+        <w:ind w:left="1440" w:hanging="360"/>
+      </w:pPr>
+      <w:rPr>
+        <w:rFonts w:ascii="Courier New" w:hAnsi="Courier New" w:cs="Courier New" w:hint="default"/>
+      </w:rPr>
+    </w:lvl>
+    <w:lvl w:ilvl="2" w:tplc="08100005" w:tentative="1">
+      <w:start w:val="1"/>
+      <w:numFmt w:val="bullet"/>
+      <w:lvlText w:val=""/>
+      <w:lvlJc w:val="left"/>
+      <w:pPr>
+        <w:ind w:left="2160" w:hanging="360"/>
+      </w:pPr>
+      <w:rPr>
+        <w:rFonts w:ascii="Wingdings" w:hAnsi="Wingdings" w:hint="default"/>
+      </w:rPr>
+    </w:lvl>
+    <w:lvl w:ilvl="3" w:tplc="08100001" w:tentative="1">
+      <w:start w:val="1"/>
+      <w:numFmt w:val="bullet"/>
+      <w:lvlText w:val=""/>
+      <w:lvlJc w:val="left"/>
+      <w:pPr>
+        <w:ind w:left="2880" w:hanging="360"/>
+      </w:pPr>
+      <w:rPr>
+        <w:rFonts w:ascii="Symbol" w:hAnsi="Symbol" w:hint="default"/>
+      </w:rPr>
+    </w:lvl>
+    <w:lvl w:ilvl="4" w:tplc="08100003" w:tentative="1">
+      <w:start w:val="1"/>
+      <w:numFmt w:val="bullet"/>
+      <w:lvlText w:val="o"/>
+      <w:lvlJc w:val="left"/>
+      <w:pPr>
+        <w:ind w:left="3600" w:hanging="360"/>
+      </w:pPr>
+      <w:rPr>
+        <w:rFonts w:ascii="Courier New" w:hAnsi="Courier New" w:cs="Courier New" w:hint="default"/>
+      </w:rPr>
+    </w:lvl>
+    <w:lvl w:ilvl="5" w:tplc="08100005" w:tentative="1">
+      <w:start w:val="1"/>
+      <w:numFmt w:val="bullet"/>
+      <w:lvlText w:val=""/>
+      <w:lvlJc w:val="left"/>
+      <w:pPr>
+        <w:ind w:left="4320" w:hanging="360"/>
+      </w:pPr>
+      <w:rPr>
+        <w:rFonts w:ascii="Wingdings" w:hAnsi="Wingdings" w:hint="default"/>
+      </w:rPr>
+    </w:lvl>
+    <w:lvl w:ilvl="6" w:tplc="08100001" w:tentative="1">
+      <w:start w:val="1"/>
+      <w:numFmt w:val="bullet"/>
+      <w:lvlText w:val=""/>
+      <w:lvlJc w:val="left"/>
+      <w:pPr>
+        <w:ind w:left="5040" w:hanging="360"/>
+      </w:pPr>
+      <w:rPr>
+        <w:rFonts w:ascii="Symbol" w:hAnsi="Symbol" w:hint="default"/>
+      </w:rPr>
+    </w:lvl>
+    <w:lvl w:ilvl="7" w:tplc="08100003" w:tentative="1">
+      <w:start w:val="1"/>
+      <w:numFmt w:val="bullet"/>
+      <w:lvlText w:val="o"/>
+      <w:lvlJc w:val="left"/>
+      <w:pPr>
+        <w:ind w:left="5760" w:hanging="360"/>
+      </w:pPr>
+      <w:rPr>
+        <w:rFonts w:ascii="Courier New" w:hAnsi="Courier New" w:cs="Courier New" w:hint="default"/>
+      </w:rPr>
+    </w:lvl>
+    <w:lvl w:ilvl="8" w:tplc="08100005" w:tentative="1">
+      <w:start w:val="1"/>
+      <w:numFmt w:val="bullet"/>
+      <w:lvlText w:val=""/>
+      <w:lvlJc w:val="left"/>
+      <w:pPr>
+        <w:ind w:left="6480" w:hanging="360"/>
+      </w:pPr>
+      <w:rPr>
+        <w:rFonts w:ascii="Wingdings" w:hAnsi="Wingdings" w:hint="default"/>
+      </w:rPr>
+    </w:lvl>
+  </w:abstractNum>
   <w:num w:numId="1">
     <w:abstractNumId w:val="9"/>
   </w:num>
   <w:num w:numId="2">
-    <w:abstractNumId w:val="15"/>
+    <w:abstractNumId w:val="16"/>
   </w:num>
   <w:num w:numId="3">
     <w:abstractNumId w:val="0"/>
@@ -21309,7 +21688,7 @@
     <w:abstractNumId w:val="6"/>
   </w:num>
   <w:num w:numId="5">
-    <w:abstractNumId w:val="18"/>
+    <w:abstractNumId w:val="19"/>
   </w:num>
   <w:num w:numId="6">
     <w:abstractNumId w:val="7"/>
@@ -21333,7 +21712,7 @@
     <w:abstractNumId w:val="14"/>
   </w:num>
   <w:num w:numId="13">
-    <w:abstractNumId w:val="17"/>
+    <w:abstractNumId w:val="18"/>
   </w:num>
   <w:num w:numId="14">
     <w:abstractNumId w:val="11"/>
@@ -21348,10 +21727,19 @@
     <w:abstractNumId w:val="5"/>
   </w:num>
   <w:num w:numId="18">
-    <w:abstractNumId w:val="16"/>
+    <w:abstractNumId w:val="17"/>
   </w:num>
   <w:num w:numId="19">
     <w:abstractNumId w:val="3"/>
+  </w:num>
+  <w:num w:numId="20">
+    <w:abstractNumId w:val="15"/>
+  </w:num>
+  <w:num w:numId="21">
+    <w:abstractNumId w:val="20"/>
+  </w:num>
+  <w:num w:numId="22">
+    <w:abstractNumId w:val="21"/>
   </w:num>
 </w:numbering>
 </file>
@@ -22757,6 +23145,8 @@
     <w:rsid w:val="009F1494"/>
     <w:rsid w:val="00A20CC4"/>
     <w:rsid w:val="00BC0826"/>
+    <w:rsid w:val="00BE3CBC"/>
+    <w:rsid w:val="00E21A07"/>
     <w:rsid w:val="00F57B2D"/>
     <w:rsid w:val="00F614CC"/>
     <w:rsid w:val="00FD08AC"/>
@@ -23522,7 +23912,7 @@
 </file>
 
 <file path=customXml/itemProps1.xml><?xml version="1.0" encoding="utf-8"?>
-<ds:datastoreItem xmlns:ds="http://schemas.openxmlformats.org/officeDocument/2006/customXml" ds:itemID="{5BECBAEB-D8D9-48C4-897A-12F15F4C273F}">
+<ds:datastoreItem xmlns:ds="http://schemas.openxmlformats.org/officeDocument/2006/customXml" ds:itemID="{629AB54E-B43B-41DD-821E-C89C457EA491}">
   <ds:schemaRefs>
     <ds:schemaRef ds:uri="http://schemas.openxmlformats.org/officeDocument/2006/bibliography"/>
   </ds:schemaRefs>

</xml_diff>